<commit_message>
fix order issue, append
</commit_message>
<xml_diff>
--- a/WID Structure Document/Administrative Tables.docx
+++ b/WID Structure Document/Administrative Tables.docx
@@ -4,7 +4,7 @@
   <w:body>
     <w:p>
       <w:pPr>
-        <w:pStyle w:val="Title"/>
+        <w:pStyle w:val="Heading1"/>
       </w:pPr>
       <w:r>
         <w:t>Administrative Tables</w:t>
@@ -12,778 +12,7 @@
     </w:p>
     <w:p>
       <w:pPr>
-        <w:pStyle w:val="Heading1"/>
-      </w:pPr>
-      <w:r>
-        <w:t>IndustrySum</w:t>
-      </w:r>
-      <w:r/>
-    </w:p>
-    <w:tbl>
-      <w:tblPr>
-        <w:tblStyle w:val="TableGrid"/>
-        <w:tblW w:type="auto" w:w="0"/>
-        <w:tblLook w:firstColumn="1" w:firstRow="1" w:lastColumn="0" w:lastRow="0" w:noHBand="0" w:noVBand="1" w:val="04A0"/>
-      </w:tblPr>
-      <w:tblGrid>
-        <w:gridCol w:w="9360"/>
-      </w:tblGrid>
-      <w:tr>
-        <w:tc>
-          <w:tcPr>
-            <w:tcW w:type="dxa" w:w="9720"/>
-          </w:tcPr>
-          <w:p>
-            <w:r>
-              <w:rPr>
-                <w:sz w:val="24"/>
-              </w:rPr>
-              <w:t>Count of employers for each industry, with detailed source.</w:t>
-            </w:r>
-          </w:p>
-        </w:tc>
-      </w:tr>
-    </w:tbl>
-    <w:tbl>
-      <w:tblPr>
-        <w:tblStyle w:val="LightList-Accent1"/>
-        <w:tblW w:type="auto" w:w="0"/>
-        <w:tblLook w:firstColumn="1" w:firstRow="1" w:lastColumn="0" w:lastRow="0" w:noHBand="0" w:noVBand="1" w:val="04A0"/>
-      </w:tblPr>
-      <w:tblGrid>
-        <w:gridCol w:w="2340"/>
-        <w:gridCol w:w="2340"/>
-        <w:gridCol w:w="2340"/>
-        <w:gridCol w:w="2340"/>
-      </w:tblGrid>
-      <w:tr>
-        <w:tc>
-          <w:tcPr>
-            <w:tcW w:type="dxa" w:w="2340"/>
-          </w:tcPr>
-          <w:p>
-            <w:r>
-              <w:t>FieldName</w:t>
-            </w:r>
-          </w:p>
-        </w:tc>
-        <w:tc>
-          <w:tcPr>
-            <w:tcW w:type="dxa" w:w="2340"/>
-          </w:tcPr>
-          <w:p>
-            <w:r>
-              <w:t>FieldType</w:t>
-            </w:r>
-          </w:p>
-        </w:tc>
-        <w:tc>
-          <w:tcPr>
-            <w:tcW w:type="dxa" w:w="2340"/>
-          </w:tcPr>
-          <w:p>
-            <w:r>
-              <w:t>Constraint</w:t>
-            </w:r>
-          </w:p>
-        </w:tc>
-        <w:tc>
-          <w:tcPr>
-            <w:tcW w:type="dxa" w:w="2340"/>
-          </w:tcPr>
-          <w:p>
-            <w:r>
-              <w:rPr>
-                <w:sz w:val="20"/>
-              </w:rPr>
-              <w:t>FieldDesc</w:t>
-            </w:r>
-          </w:p>
-        </w:tc>
-      </w:tr>
-      <w:tr>
-        <w:tc>
-          <w:tcPr>
-            <w:tcW w:type="dxa" w:w="2160"/>
-          </w:tcPr>
-          <w:p>
-            <w:r>
-              <w:t>1. StFips</w:t>
-            </w:r>
-          </w:p>
-        </w:tc>
-        <w:tc>
-          <w:tcPr>
-            <w:tcW w:type="dxa" w:w="1800"/>
-          </w:tcPr>
-          <w:p>
-            <w:r>
-              <w:t>char(2)</w:t>
-            </w:r>
-          </w:p>
-        </w:tc>
-        <w:tc>
-          <w:tcPr>
-            <w:tcW w:type="dxa" w:w="1800"/>
-          </w:tcPr>
-          <w:p>
-            <w:r>
-              <w:t>Primary Key</w:t>
-              <w:br/>
-              <w:t>1</w:t>
-            </w:r>
-          </w:p>
-        </w:tc>
-        <w:tc>
-          <w:tcPr>
-            <w:tcW w:type="dxa" w:w="4320"/>
-          </w:tcPr>
-          <w:p>
-            <w:r>
-              <w:rPr>
-                <w:sz w:val="20"/>
-              </w:rPr>
-              <w:t>State FIPS Code</w:t>
-            </w:r>
-          </w:p>
-        </w:tc>
-      </w:tr>
-      <w:tr>
-        <w:tc>
-          <w:tcPr>
-            <w:tcW w:type="dxa" w:w="2160"/>
-          </w:tcPr>
-          <w:p>
-            <w:r>
-              <w:t>2. AreaType</w:t>
-            </w:r>
-          </w:p>
-        </w:tc>
-        <w:tc>
-          <w:tcPr>
-            <w:tcW w:type="dxa" w:w="1800"/>
-          </w:tcPr>
-          <w:p>
-            <w:r>
-              <w:t>char(2)</w:t>
-            </w:r>
-          </w:p>
-        </w:tc>
-        <w:tc>
-          <w:tcPr>
-            <w:tcW w:type="dxa" w:w="1800"/>
-          </w:tcPr>
-          <w:p>
-            <w:r>
-              <w:t>Primary Key</w:t>
-              <w:br/>
-              <w:t>1</w:t>
-            </w:r>
-          </w:p>
-        </w:tc>
-        <w:tc>
-          <w:tcPr>
-            <w:tcW w:type="dxa" w:w="4320"/>
-          </w:tcPr>
-          <w:p>
-            <w:r>
-              <w:rPr>
-                <w:sz w:val="20"/>
-              </w:rPr>
-              <w:t>Code describing type of geographic area: e.g. county, service delivery area, MSA.</w:t>
-            </w:r>
-          </w:p>
-        </w:tc>
-      </w:tr>
-      <w:tr>
-        <w:tc>
-          <w:tcPr>
-            <w:tcW w:type="dxa" w:w="2160"/>
-          </w:tcPr>
-          <w:p>
-            <w:r>
-              <w:t>3. AreaTypeVersion</w:t>
-            </w:r>
-          </w:p>
-        </w:tc>
-        <w:tc>
-          <w:tcPr>
-            <w:tcW w:type="dxa" w:w="1800"/>
-          </w:tcPr>
-          <w:p>
-            <w:r>
-              <w:t>char(3)</w:t>
-            </w:r>
-          </w:p>
-        </w:tc>
-        <w:tc>
-          <w:tcPr>
-            <w:tcW w:type="dxa" w:w="1800"/>
-          </w:tcPr>
-          <w:p>
-            <w:r>
-              <w:t>Primary Key</w:t>
-              <w:br/>
-              <w:t>1</w:t>
-            </w:r>
-          </w:p>
-        </w:tc>
-        <w:tc>
-          <w:tcPr>
-            <w:tcW w:type="dxa" w:w="4320"/>
-          </w:tcPr>
-          <w:p>
-            <w:r>
-              <w:rPr>
-                <w:sz w:val="20"/>
-              </w:rPr>
-              <w:t>Code indicating the area type version. Default = 0</w:t>
-            </w:r>
-          </w:p>
-        </w:tc>
-      </w:tr>
-      <w:tr>
-        <w:tc>
-          <w:tcPr>
-            <w:tcW w:type="dxa" w:w="2160"/>
-          </w:tcPr>
-          <w:p>
-            <w:r>
-              <w:t>4. Area</w:t>
-            </w:r>
-          </w:p>
-        </w:tc>
-        <w:tc>
-          <w:tcPr>
-            <w:tcW w:type="dxa" w:w="1800"/>
-          </w:tcPr>
-          <w:p>
-            <w:r>
-              <w:t>char(6)</w:t>
-            </w:r>
-          </w:p>
-        </w:tc>
-        <w:tc>
-          <w:tcPr>
-            <w:tcW w:type="dxa" w:w="1800"/>
-          </w:tcPr>
-          <w:p>
-            <w:r>
-              <w:t>Primary Key</w:t>
-              <w:br/>
-              <w:t>1</w:t>
-            </w:r>
-          </w:p>
-        </w:tc>
-        <w:tc>
-          <w:tcPr>
-            <w:tcW w:type="dxa" w:w="4320"/>
-          </w:tcPr>
-          <w:p>
-            <w:r>
-              <w:rPr>
-                <w:sz w:val="20"/>
-              </w:rPr>
-              <w:t>A 6-digit code assigned to represent a geographic area.  Front fill with zeroes.</w:t>
-            </w:r>
-          </w:p>
-        </w:tc>
-      </w:tr>
-      <w:tr>
-        <w:tc>
-          <w:tcPr>
-            <w:tcW w:type="dxa" w:w="2160"/>
-          </w:tcPr>
-          <w:p>
-            <w:r>
-              <w:t>5. IndCodeType</w:t>
-            </w:r>
-          </w:p>
-        </w:tc>
-        <w:tc>
-          <w:tcPr>
-            <w:tcW w:type="dxa" w:w="1800"/>
-          </w:tcPr>
-          <w:p>
-            <w:r>
-              <w:t>char(2)</w:t>
-            </w:r>
-          </w:p>
-        </w:tc>
-        <w:tc>
-          <w:tcPr>
-            <w:tcW w:type="dxa" w:w="1800"/>
-          </w:tcPr>
-          <w:p>
-            <w:r>
-              <w:t>Primary Key</w:t>
-              <w:br/>
-            </w:r>
-          </w:p>
-        </w:tc>
-        <w:tc>
-          <w:tcPr>
-            <w:tcW w:type="dxa" w:w="4320"/>
-          </w:tcPr>
-          <w:p>
-            <w:r>
-              <w:rPr>
-                <w:sz w:val="20"/>
-              </w:rPr>
-              <w:t>Code describing the type of industry classification code.</w:t>
-            </w:r>
-          </w:p>
-        </w:tc>
-      </w:tr>
-      <w:tr>
-        <w:tc>
-          <w:tcPr>
-            <w:tcW w:type="dxa" w:w="2160"/>
-          </w:tcPr>
-          <w:p>
-            <w:r>
-              <w:t>6. IndCode</w:t>
-            </w:r>
-          </w:p>
-        </w:tc>
-        <w:tc>
-          <w:tcPr>
-            <w:tcW w:type="dxa" w:w="1800"/>
-          </w:tcPr>
-          <w:p>
-            <w:r>
-              <w:t>char(6)</w:t>
-            </w:r>
-          </w:p>
-        </w:tc>
-        <w:tc>
-          <w:tcPr>
-            <w:tcW w:type="dxa" w:w="1800"/>
-          </w:tcPr>
-          <w:p>
-            <w:r>
-              <w:t>Primary Key</w:t>
-              <w:br/>
-            </w:r>
-          </w:p>
-        </w:tc>
-        <w:tc>
-          <w:tcPr>
-            <w:tcW w:type="dxa" w:w="4320"/>
-          </w:tcPr>
-          <w:p>
-            <w:r>
-              <w:rPr>
-                <w:sz w:val="20"/>
-              </w:rPr>
-              <w:t>The classification code used by the state for this data element. This could be a SIC or NAICS code. For codes not 6 characters long, left justify and blank (ASCII 32) fill.</w:t>
-            </w:r>
-          </w:p>
-        </w:tc>
-      </w:tr>
-      <w:tr>
-        <w:tc>
-          <w:tcPr>
-            <w:tcW w:type="dxa" w:w="2160"/>
-          </w:tcPr>
-          <w:p>
-            <w:r>
-              <w:t>7. IndSource</w:t>
-            </w:r>
-          </w:p>
-        </w:tc>
-        <w:tc>
-          <w:tcPr>
-            <w:tcW w:type="dxa" w:w="1800"/>
-          </w:tcPr>
-          <w:p>
-            <w:r>
-              <w:t>char(1)</w:t>
-            </w:r>
-          </w:p>
-        </w:tc>
-        <w:tc>
-          <w:tcPr>
-            <w:tcW w:type="dxa" w:w="1800"/>
-          </w:tcPr>
-          <w:p>
-            <w:r>
-              <w:t>Primary Key</w:t>
-              <w:br/>
-            </w:r>
-          </w:p>
-        </w:tc>
-        <w:tc>
-          <w:tcPr>
-            <w:tcW w:type="dxa" w:w="4320"/>
-          </w:tcPr>
-          <w:p>
-            <w:r>
-              <w:rPr>
-                <w:sz w:val="20"/>
-              </w:rPr>
-              <w:t>Detail source of industry aggregates: E = empdb; S = stfirms</w:t>
-            </w:r>
-          </w:p>
-        </w:tc>
-      </w:tr>
-      <w:tr>
-        <w:tc>
-          <w:tcPr>
-            <w:tcW w:type="dxa" w:w="2160"/>
-          </w:tcPr>
-          <w:p>
-            <w:r>
-              <w:t>8. Employers</w:t>
-            </w:r>
-          </w:p>
-        </w:tc>
-        <w:tc>
-          <w:tcPr>
-            <w:tcW w:type="dxa" w:w="1800"/>
-          </w:tcPr>
-          <w:p>
-            <w:r>
-              <w:t>numeric(6,0)</w:t>
-            </w:r>
-          </w:p>
-        </w:tc>
-        <w:tc>
-          <w:tcPr>
-            <w:tcW w:type="dxa" w:w="1800"/>
-          </w:tcPr>
-          <w:p>
-            <w:r/>
-          </w:p>
-        </w:tc>
-        <w:tc>
-          <w:tcPr>
-            <w:tcW w:type="dxa" w:w="4320"/>
-          </w:tcPr>
-          <w:p>
-            <w:r>
-              <w:rPr>
-                <w:sz w:val="20"/>
-              </w:rPr>
-              <w:t>Count of employers</w:t>
-            </w:r>
-          </w:p>
-        </w:tc>
-      </w:tr>
-    </w:tbl>
-    <w:tbl>
-      <w:tblPr>
-        <w:tblStyle w:val="MediumShading1-Accent1"/>
-        <w:tblW w:type="auto" w:w="0"/>
-        <w:tblLook w:firstColumn="1" w:firstRow="1" w:lastColumn="0" w:lastRow="0" w:noHBand="0" w:noVBand="1" w:val="04A0"/>
-      </w:tblPr>
-      <w:tblGrid>
-        <w:gridCol w:w="9360"/>
-      </w:tblGrid>
-      <w:tr>
-        <w:tc>
-          <w:tcPr>
-            <w:tcW w:type="dxa" w:w="9360"/>
-          </w:tcPr>
-          <w:p>
-            <w:r>
-              <w:rPr>
-                <w:b w:val="0"/>
-                <w:sz w:val="22"/>
-              </w:rPr>
-              <w:t>Constraints</w:t>
-            </w:r>
-          </w:p>
-        </w:tc>
-      </w:tr>
-      <w:tr>
-        <w:tc>
-          <w:tcPr>
-            <w:tcW w:type="dxa" w:w="9720"/>
-          </w:tcPr>
-          <w:p>
-            <w:r>
-              <w:rPr>
-                <w:b w:val="0"/>
-                <w:sz w:val="22"/>
-              </w:rPr>
-              <w:t>1. Foreign Key (IndustrySum.StFips, IndustrySum.AreaType, IndustrySum.AreaTypeVersion, IndustrySum.Area) references (Geographies.StFips, Geographies.AreaType, Geographies.AreaTypeVersion, Geographies.Area)</w:t>
-              <w:br/>
-              <w:t>2. Foreign Key (IndustrySum.StFips, IndustrySum.IndCodeType, IndustrySum.IndCode) references (IndustryCodes.StFips, IndustryCodes.CodeType, IndustryCodes.Code)</w:t>
-            </w:r>
-          </w:p>
-        </w:tc>
-      </w:tr>
-    </w:tbl>
-    <w:p>
-      <w:pPr>
-        <w:pStyle w:val="Heading1"/>
-      </w:pPr>
-      <w:r>
-        <w:t>StateList</w:t>
-      </w:r>
-      <w:r/>
-    </w:p>
-    <w:tbl>
-      <w:tblPr>
-        <w:tblStyle w:val="TableGrid"/>
-        <w:tblW w:type="auto" w:w="0"/>
-        <w:tblLook w:firstColumn="1" w:firstRow="1" w:lastColumn="0" w:lastRow="0" w:noHBand="0" w:noVBand="1" w:val="04A0"/>
-      </w:tblPr>
-      <w:tblGrid>
-        <w:gridCol w:w="9360"/>
-      </w:tblGrid>
-      <w:tr>
-        <w:tc>
-          <w:tcPr>
-            <w:tcW w:type="dxa" w:w="9720"/>
-          </w:tcPr>
-          <w:p>
-            <w:r>
-              <w:rPr>
-                <w:sz w:val="24"/>
-              </w:rPr>
-              <w:t>List of states for which there is data stored in your WID, used by triggers of lookup tables.</w:t>
-            </w:r>
-          </w:p>
-        </w:tc>
-      </w:tr>
-    </w:tbl>
-    <w:tbl>
-      <w:tblPr>
-        <w:tblStyle w:val="LightList-Accent1"/>
-        <w:tblW w:type="auto" w:w="0"/>
-        <w:tblLook w:firstColumn="1" w:firstRow="1" w:lastColumn="0" w:lastRow="0" w:noHBand="0" w:noVBand="1" w:val="04A0"/>
-      </w:tblPr>
-      <w:tblGrid>
-        <w:gridCol w:w="2340"/>
-        <w:gridCol w:w="2340"/>
-        <w:gridCol w:w="2340"/>
-        <w:gridCol w:w="2340"/>
-      </w:tblGrid>
-      <w:tr>
-        <w:tc>
-          <w:tcPr>
-            <w:tcW w:type="dxa" w:w="2340"/>
-          </w:tcPr>
-          <w:p>
-            <w:r>
-              <w:t>FieldName</w:t>
-            </w:r>
-          </w:p>
-        </w:tc>
-        <w:tc>
-          <w:tcPr>
-            <w:tcW w:type="dxa" w:w="2340"/>
-          </w:tcPr>
-          <w:p>
-            <w:r>
-              <w:t>FieldType</w:t>
-            </w:r>
-          </w:p>
-        </w:tc>
-        <w:tc>
-          <w:tcPr>
-            <w:tcW w:type="dxa" w:w="2340"/>
-          </w:tcPr>
-          <w:p>
-            <w:r>
-              <w:t>Constraint</w:t>
-            </w:r>
-          </w:p>
-        </w:tc>
-        <w:tc>
-          <w:tcPr>
-            <w:tcW w:type="dxa" w:w="2340"/>
-          </w:tcPr>
-          <w:p>
-            <w:r>
-              <w:rPr>
-                <w:sz w:val="20"/>
-              </w:rPr>
-              <w:t>FieldDesc</w:t>
-            </w:r>
-          </w:p>
-        </w:tc>
-      </w:tr>
-      <w:tr>
-        <w:tc>
-          <w:tcPr>
-            <w:tcW w:type="dxa" w:w="2160"/>
-          </w:tcPr>
-          <w:p>
-            <w:r>
-              <w:t>1. StFips</w:t>
-            </w:r>
-          </w:p>
-        </w:tc>
-        <w:tc>
-          <w:tcPr>
-            <w:tcW w:type="dxa" w:w="1800"/>
-          </w:tcPr>
-          <w:p>
-            <w:r>
-              <w:t>char(2)</w:t>
-            </w:r>
-          </w:p>
-        </w:tc>
-        <w:tc>
-          <w:tcPr>
-            <w:tcW w:type="dxa" w:w="1800"/>
-          </w:tcPr>
-          <w:p>
-            <w:r>
-              <w:t>Primary Key</w:t>
-              <w:br/>
-            </w:r>
-          </w:p>
-        </w:tc>
-        <w:tc>
-          <w:tcPr>
-            <w:tcW w:type="dxa" w:w="4320"/>
-          </w:tcPr>
-          <w:p>
-            <w:r>
-              <w:rPr>
-                <w:sz w:val="20"/>
-              </w:rPr>
-              <w:t>State FIPS code.</w:t>
-            </w:r>
-          </w:p>
-        </w:tc>
-      </w:tr>
-      <w:tr>
-        <w:tc>
-          <w:tcPr>
-            <w:tcW w:type="dxa" w:w="2160"/>
-          </w:tcPr>
-          <w:p>
-            <w:r>
-              <w:t>2. StateName</w:t>
-            </w:r>
-          </w:p>
-        </w:tc>
-        <w:tc>
-          <w:tcPr>
-            <w:tcW w:type="dxa" w:w="1800"/>
-          </w:tcPr>
-          <w:p>
-            <w:r>
-              <w:t>varchar(20)</w:t>
-            </w:r>
-          </w:p>
-        </w:tc>
-        <w:tc>
-          <w:tcPr>
-            <w:tcW w:type="dxa" w:w="1800"/>
-          </w:tcPr>
-          <w:p>
-            <w:r/>
-          </w:p>
-        </w:tc>
-        <w:tc>
-          <w:tcPr>
-            <w:tcW w:type="dxa" w:w="4320"/>
-          </w:tcPr>
-          <w:p>
-            <w:r>
-              <w:rPr>
-                <w:sz w:val="20"/>
-              </w:rPr>
-              <w:t>State name.</w:t>
-            </w:r>
-          </w:p>
-        </w:tc>
-      </w:tr>
-      <w:tr>
-        <w:tc>
-          <w:tcPr>
-            <w:tcW w:type="dxa" w:w="2160"/>
-          </w:tcPr>
-          <w:p>
-            <w:r>
-              <w:t>3. StateAbbreviation</w:t>
-            </w:r>
-          </w:p>
-        </w:tc>
-        <w:tc>
-          <w:tcPr>
-            <w:tcW w:type="dxa" w:w="1800"/>
-          </w:tcPr>
-          <w:p>
-            <w:r>
-              <w:t>char(2)</w:t>
-            </w:r>
-          </w:p>
-        </w:tc>
-        <w:tc>
-          <w:tcPr>
-            <w:tcW w:type="dxa" w:w="1800"/>
-          </w:tcPr>
-          <w:p>
-            <w:r/>
-          </w:p>
-        </w:tc>
-        <w:tc>
-          <w:tcPr>
-            <w:tcW w:type="dxa" w:w="4320"/>
-          </w:tcPr>
-          <w:p>
-            <w:r>
-              <w:rPr>
-                <w:sz w:val="20"/>
-              </w:rPr>
-              <w:t>The two letter state abbreviation.</w:t>
-            </w:r>
-          </w:p>
-        </w:tc>
-      </w:tr>
-    </w:tbl>
-    <w:tbl>
-      <w:tblPr>
-        <w:tblStyle w:val="MediumShading1-Accent1"/>
-        <w:tblW w:type="auto" w:w="0"/>
-        <w:tblLook w:firstColumn="1" w:firstRow="1" w:lastColumn="0" w:lastRow="0" w:noHBand="0" w:noVBand="1" w:val="04A0"/>
-      </w:tblPr>
-      <w:tblGrid>
-        <w:gridCol w:w="9360"/>
-      </w:tblGrid>
-      <w:tr>
-        <w:tc>
-          <w:tcPr>
-            <w:tcW w:type="dxa" w:w="9360"/>
-          </w:tcPr>
-          <w:p>
-            <w:r>
-              <w:rPr>
-                <w:b w:val="0"/>
-                <w:sz w:val="22"/>
-              </w:rPr>
-              <w:t>Constraints</w:t>
-            </w:r>
-          </w:p>
-        </w:tc>
-      </w:tr>
-      <w:tr>
-        <w:tc>
-          <w:tcPr>
-            <w:tcW w:type="dxa" w:w="9720"/>
-          </w:tcPr>
-          <w:p>
-            <w:r>
-              <w:rPr>
-                <w:b w:val="0"/>
-                <w:sz w:val="22"/>
-              </w:rPr>
-              <w:t>1. Foreign Key (StateList.StFips) references (StateFips.StFips)</w:t>
-            </w:r>
-          </w:p>
-        </w:tc>
-      </w:tr>
-    </w:tbl>
-    <w:p>
-      <w:pPr>
-        <w:pStyle w:val="Heading1"/>
+        <w:pStyle w:val="Heading2"/>
       </w:pPr>
       <w:r>
         <w:t>TableList</w:t>
@@ -935,7 +164,7 @@
           </w:tcPr>
           <w:p>
             <w:r>
-              <w:t>varchar(60)</w:t>
+              <w:t>varchar(200)</w:t>
             </w:r>
           </w:p>
         </w:tc>
@@ -1007,7 +236,7 @@
     </w:tbl>
     <w:p>
       <w:pPr>
-        <w:pStyle w:val="Heading1"/>
+        <w:pStyle w:val="Heading2"/>
       </w:pPr>
       <w:r>
         <w:t>TableSource</w:t>
@@ -1125,7 +354,6 @@
             <w:r>
               <w:t>Primary Key</w:t>
               <w:br/>
-              <w:t>1</w:t>
             </w:r>
           </w:p>
         </w:tc>
@@ -1172,6 +400,7 @@
             <w:r>
               <w:t>Primary Key</w:t>
               <w:br/>
+              <w:t>1</w:t>
             </w:r>
           </w:p>
         </w:tc>
@@ -1206,7 +435,7 @@
           </w:tcPr>
           <w:p>
             <w:r>
-              <w:t>varchar(60)</w:t>
+              <w:t>varchar(100)</w:t>
             </w:r>
           </w:p>
         </w:tc>
@@ -1249,7 +478,7 @@
           </w:tcPr>
           <w:p>
             <w:r>
-              <w:t>varchar(30)</w:t>
+              <w:t>varchar(200)</w:t>
             </w:r>
           </w:p>
         </w:tc>
@@ -1570,9 +799,9 @@
                 <w:b w:val="0"/>
                 <w:sz w:val="22"/>
               </w:rPr>
-              <w:t>1. Foreign Key (TableSource.StFips) references (StateFips.StFips)</w:t>
+              <w:t>1. Foreign Key (TableSource.TableName) references (TableList.TableName)</w:t>
               <w:br/>
-              <w:t>2. Foreign Key (TableSource.TableName) references (TableList.TableName)</w:t>
+              <w:t>2. Foreign Key (TableSource.StFips) references (StateFips.StFips)</w:t>
             </w:r>
           </w:p>
         </w:tc>

</xml_diff>